<commit_message>
feat: add some changes for document
</commit_message>
<xml_diff>
--- a/docs/Documento Preliminar/Documento Preliminar (26 de Mayo).docx
+++ b/docs/Documento Preliminar/Documento Preliminar (26 de Mayo).docx
@@ -2,6 +2,9 @@
 <file path=word/document.xml><?xml version="1.0" encoding="utf-8"?>
 <w:document xmlns:wpc="http://schemas.microsoft.com/office/word/2010/wordprocessingCanvas" xmlns:cx="http://schemas.microsoft.com/office/drawing/2014/chartex" xmlns:cx1="http://schemas.microsoft.com/office/drawing/2015/9/8/chartex" xmlns:cx2="http://schemas.microsoft.com/office/drawing/2015/10/21/chartex" xmlns:cx3="http://schemas.microsoft.com/office/drawing/2016/5/9/chartex" xmlns:cx4="http://schemas.microsoft.com/office/drawing/2016/5/10/chartex" xmlns:cx5="http://schemas.microsoft.com/office/drawing/2016/5/11/chartex" xmlns:cx6="http://schemas.microsoft.com/office/drawing/2016/5/12/chartex" xmlns:cx7="http://schemas.microsoft.com/office/drawing/2016/5/13/chartex" xmlns:cx8="http://schemas.microsoft.com/office/drawing/2016/5/14/chartex" xmlns:mc="http://schemas.openxmlformats.org/markup-compatibility/2006" xmlns:aink="http://schemas.microsoft.com/office/drawing/2016/ink" xmlns:am3d="http://schemas.microsoft.com/office/drawing/2017/model3d" xmlns:o="urn:schemas-microsoft-com:office:office" xmlns:oel="http://schemas.microsoft.com/office/2019/extlst" xmlns:r="http://schemas.openxmlformats.org/officeDocument/2006/relationships" xmlns:m="http://schemas.openxmlformats.org/officeDocument/2006/math" xmlns:v="urn:schemas-microsoft-com:vml" xmlns:wp14="http://schemas.microsoft.com/office/word/2010/wordprocessingDrawing" xmlns:wp="http://schemas.openxmlformats.org/drawingml/2006/wordprocessingDrawing" xmlns:w10="urn:schemas-microsoft-com:office:word" xmlns:w="http://schemas.openxmlformats.org/wordprocessingml/2006/main" xmlns:w14="http://schemas.microsoft.com/office/word/2010/wordml" xmlns:w15="http://schemas.microsoft.com/office/word/2012/wordml" xmlns:w16cex="http://schemas.microsoft.com/office/word/2018/wordml/cex" xmlns:w16cid="http://schemas.microsoft.com/office/word/2016/wordml/cid" xmlns:w16="http://schemas.microsoft.com/office/word/2018/wordml" xmlns:w16du="http://schemas.microsoft.com/office/word/2023/wordml/word16du" xmlns:w16sdtdh="http://schemas.microsoft.com/office/word/2020/wordml/sdtdatahash" xmlns:w16sdtfl="http://schemas.microsoft.com/office/word/2024/wordml/sdtformatlock" xmlns:w16se="http://schemas.microsoft.com/office/word/2015/wordml/symex" xmlns:wpg="http://schemas.microsoft.com/office/word/2010/wordprocessingGroup" xmlns:wpi="http://schemas.microsoft.com/office/word/2010/wordprocessingInk" xmlns:wne="http://schemas.microsoft.com/office/word/2006/wordml" xmlns:wps="http://schemas.microsoft.com/office/word/2010/wordprocessingShape" mc:Ignorable="w14 w15 w16se w16cid w16 w16cex w16sdtdh w16sdtfl w16du wp14">
   <w:body>
+    <w:bookmarkStart w:id="0" w:name="_Hlk193930811"/>
+    <w:bookmarkStart w:id="1" w:name="_Toc199197713"/>
+    <w:bookmarkEnd w:id="0"/>
     <w:p>
       <w:pPr>
         <w:pStyle w:val="Ttulo1"/>
@@ -11,9 +14,6 @@
           <w:rFonts w:cs="Segoe UI"/>
         </w:rPr>
       </w:pPr>
-      <w:bookmarkStart w:id="0" w:name="_Hlk193930811"/>
-      <w:bookmarkStart w:id="1" w:name="_Toc199197713"/>
-      <w:bookmarkEnd w:id="0"/>
       <w:r>
         <w:rPr>
           <w:rFonts w:cs="Times New Roman"/>
@@ -4068,21 +4068,7 @@
         <w:rPr>
           <w:lang w:val="es-ES"/>
         </w:rPr>
-        <w:t>(</w:t>
-      </w:r>
-      <w:proofErr w:type="spellStart"/>
-      <w:r>
-        <w:rPr>
-          <w:lang w:val="es-ES"/>
-        </w:rPr>
-        <w:t>Guo</w:t>
-      </w:r>
-      <w:proofErr w:type="spellEnd"/>
-      <w:r>
-        <w:rPr>
-          <w:lang w:val="es-ES"/>
-        </w:rPr>
-        <w:t xml:space="preserve"> et al., 2021)</w:t>
+        <w:t>(Guo et al., 2021)</w:t>
       </w:r>
       <w:r>
         <w:rPr>
@@ -5455,12 +5441,84 @@
     <w:p>
       <w:pPr>
         <w:spacing w:before="100" w:beforeAutospacing="1" w:after="100" w:afterAutospacing="1"/>
-        <w:ind w:firstLine="0"/>
-        <w:jc w:val="left"/>
-        <w:rPr>
-          <w:lang w:val="es-ES"/>
-        </w:rPr>
-      </w:pPr>
+        <w:ind w:left="568" w:firstLine="0"/>
+        <w:jc w:val="left"/>
+        <w:rPr>
+          <w:lang w:val="es-ES"/>
+        </w:rPr>
+      </w:pPr>
+      <w:r>
+        <w:rPr>
+          <w:lang w:val="es-ES"/>
+        </w:rPr>
+        <w:t>Estos sistemas suelen incorporar modelos del estudiante, del contenido y de la tutoría</w:t>
+      </w:r>
+      <w:r>
+        <w:rPr>
+          <w:lang w:val="es-ES"/>
+        </w:rPr>
+        <w:t>. L</w:t>
+      </w:r>
+      <w:r>
+        <w:rPr>
+          <w:lang w:val="es-ES"/>
+        </w:rPr>
+        <w:t xml:space="preserve">o que permite adaptar la enseñanza al ritmo y estilo de aprendizaje de cada </w:t>
+      </w:r>
+      <w:r>
+        <w:rPr>
+          <w:lang w:val="es-ES"/>
+        </w:rPr>
+        <w:t>uno</w:t>
+      </w:r>
+      <w:r>
+        <w:rPr>
+          <w:lang w:val="es-ES"/>
+        </w:rPr>
+        <w:t>.</w:t>
+      </w:r>
+      <w:r>
+        <w:rPr>
+          <w:lang w:val="es-ES"/>
+        </w:rPr>
+        <w:t xml:space="preserve"> Estos sistemas son </w:t>
+      </w:r>
+      <w:r>
+        <w:rPr>
+          <w:lang w:val="es-ES"/>
+        </w:rPr>
+        <w:t>fundamental</w:t>
+      </w:r>
+      <w:r>
+        <w:rPr>
+          <w:lang w:val="es-ES"/>
+        </w:rPr>
+        <w:t>es</w:t>
+      </w:r>
+      <w:r>
+        <w:rPr>
+          <w:lang w:val="es-ES"/>
+        </w:rPr>
+        <w:t xml:space="preserve"> para el tercer y cuarto objetivo específico del proyecto, donde se busca mejorar el acceso a canales de apoyo y recoger datos que permitan retroalimentar a los docentes.</w:t>
+      </w:r>
+      <w:r>
+        <w:rPr>
+          <w:lang w:val="es-ES"/>
+        </w:rPr>
+        <w:t xml:space="preserve"> </w:t>
+      </w:r>
+      <w:r>
+        <w:rPr>
+          <w:lang w:val="es-ES"/>
+        </w:rPr>
+        <w:t>(</w:t>
+      </w:r>
+      <w:r>
+        <w:rPr>
+          <w:lang w:val="es-ES"/>
+        </w:rPr>
+        <w:t>Murphy, 2019)</w:t>
+      </w:r>
     </w:p>
     <w:p>
       <w:pPr>
@@ -5468,81 +5526,25 @@
         <w:ind w:left="568" w:firstLine="0"/>
         <w:jc w:val="left"/>
         <w:rPr>
-          <w:lang w:val="es-ES"/>
-        </w:rPr>
-      </w:pPr>
-      <w:r>
-        <w:rPr>
-          <w:lang w:val="es-ES"/>
-        </w:rPr>
-        <w:t>Estos sistemas suelen incorporar modelos del estudiante, del contenido y de la tutoría</w:t>
-      </w:r>
-      <w:r>
-        <w:rPr>
-          <w:lang w:val="es-ES"/>
-        </w:rPr>
-        <w:t>. L</w:t>
-      </w:r>
-      <w:r>
-        <w:rPr>
-          <w:lang w:val="es-ES"/>
-        </w:rPr>
-        <w:t xml:space="preserve">o que permite adaptar la enseñanza al ritmo y estilo de aprendizaje de cada </w:t>
-      </w:r>
-      <w:r>
-        <w:rPr>
-          <w:lang w:val="es-ES"/>
-        </w:rPr>
-        <w:t>uno</w:t>
-      </w:r>
-      <w:r>
-        <w:rPr>
-          <w:lang w:val="es-ES"/>
-        </w:rPr>
-        <w:t>.</w:t>
-      </w:r>
-      <w:r>
-        <w:rPr>
-          <w:lang w:val="es-ES"/>
-        </w:rPr>
-        <w:t xml:space="preserve"> Estos sistemas son </w:t>
-      </w:r>
-      <w:r>
-        <w:rPr>
-          <w:lang w:val="es-ES"/>
-        </w:rPr>
-        <w:t>fundamental</w:t>
-      </w:r>
-      <w:r>
-        <w:rPr>
-          <w:lang w:val="es-ES"/>
-        </w:rPr>
-        <w:t>es</w:t>
-      </w:r>
-      <w:r>
-        <w:rPr>
-          <w:lang w:val="es-ES"/>
-        </w:rPr>
-        <w:t xml:space="preserve"> para el tercer y cuarto objetivo específico del proyecto, donde se busca mejorar el acceso a canales de apoyo y recoger datos que permitan retroalimentar a los docentes.</w:t>
-      </w:r>
-      <w:r>
-        <w:rPr>
-          <w:lang w:val="es-ES"/>
-        </w:rPr>
-        <w:t xml:space="preserve"> </w:t>
-      </w:r>
-      <w:r>
-        <w:rPr>
-          <w:lang w:val="es-ES"/>
-        </w:rPr>
-        <w:t>(</w:t>
-      </w:r>
-      <w:r>
-        <w:rPr>
-          <w:lang w:val="es-ES"/>
-        </w:rPr>
-        <w:t>Murphy, 2019)</w:t>
-      </w:r>
+          <w:rFonts w:cs="Segoe UI"/>
+          <w:b/>
+          <w:bCs/>
+          <w:lang w:val="es-ES"/>
+        </w:rPr>
+      </w:pPr>
+    </w:p>
+    <w:p>
+      <w:pPr>
+        <w:spacing w:before="100" w:beforeAutospacing="1" w:after="100" w:afterAutospacing="1"/>
+        <w:ind w:left="568" w:firstLine="0"/>
+        <w:jc w:val="left"/>
+        <w:rPr>
+          <w:rFonts w:cs="Segoe UI"/>
+          <w:b/>
+          <w:bCs/>
+          <w:lang w:val="es-ES"/>
+        </w:rPr>
+      </w:pPr>
     </w:p>
     <w:p>
       <w:pPr>
@@ -5580,6 +5582,7 @@
           <w:bCs/>
           <w:lang w:val="es-CO"/>
         </w:rPr>
+        <w:lastRenderedPageBreak/>
         <w:t>Fundamentos Pedagógicos: Constructivismo y Andamiaje</w:t>
       </w:r>
     </w:p>
@@ -5610,7 +5613,6 @@
         <w:rPr>
           <w:lang w:val="es-ES"/>
         </w:rPr>
-        <w:lastRenderedPageBreak/>
         <w:t xml:space="preserve">El desarrollo del tutor inteligente también se apoya en teorías del aprendizaje ampliamente validadas. El constructivismo, promovido por autores como Piaget y Vygotsky, sostiene que los estudiantes construyen activamente su conocimiento a través de la experiencia y la interacción con su entorno. Este enfoque se ve </w:t>
       </w:r>
       <w:r>
@@ -5647,6 +5649,16 @@
         </w:rPr>
         <w:t xml:space="preserve">Por otro lado, la teoría del andamiaje, desarrollada por Bruner, plantea que el aprendizaje mejora cuando se brinda apoyo progresivo, retirado gradualmente a medida que el estudiante gana competencia. Esta lógica es central en el diseño del tutor, el cual proporcionará ejemplos guiados, asistencia paso a paso y, eventualmente, desafíos más complejos que fomenten la autonomía. </w:t>
       </w:r>
+    </w:p>
+    <w:p>
+      <w:pPr>
+        <w:spacing w:before="100" w:beforeAutospacing="1" w:after="100" w:afterAutospacing="1"/>
+        <w:ind w:left="568" w:firstLine="0"/>
+        <w:jc w:val="left"/>
+        <w:rPr>
+          <w:lang w:val="es-ES"/>
+        </w:rPr>
+      </w:pPr>
     </w:p>
     <w:p>
       <w:pPr>
@@ -5788,6 +5800,7 @@
           <w:b/>
           <w:bCs/>
         </w:rPr>
+        <w:lastRenderedPageBreak/>
         <w:t>Habilidad para generar explicaciones detalladas y guías:</w:t>
       </w:r>
       <w:r>
@@ -5818,7 +5831,6 @@
           <w:b/>
           <w:bCs/>
         </w:rPr>
-        <w:lastRenderedPageBreak/>
         <w:t>Amplia documentación y comunidad activa:</w:t>
       </w:r>
       <w:r>
@@ -5949,15 +5961,7 @@
         <w:t>Posibles "alucinaciones" o información incorrecta:</w:t>
       </w:r>
       <w:r>
-        <w:t xml:space="preserve"> Como todos los LLMs, puede generar información que parezca </w:t>
-      </w:r>
-      <w:proofErr w:type="gramStart"/>
-      <w:r>
-        <w:t>plausible</w:t>
-      </w:r>
-      <w:proofErr w:type="gramEnd"/>
-      <w:r>
-        <w:t xml:space="preserve"> pero sea incorrecta, lo que requiere validación en un contexto educativo.</w:t>
+        <w:t xml:space="preserve"> Como todos los LLMs, puede generar información que parezca plausible pero sea incorrecta, lo que requiere validación en un contexto educativo.</w:t>
       </w:r>
     </w:p>
     <w:p>
@@ -6017,27 +6021,13 @@
         <w:rPr>
           <w:rFonts w:cs="Segoe UI"/>
         </w:rPr>
-        <w:t xml:space="preserve">La API de Gemini, desarrollada por Google AI, provee acceso a la familia de modelos multimodales Gemini (ej. Gemini </w:t>
-      </w:r>
-      <w:proofErr w:type="gramStart"/>
-      <w:r>
-        <w:rPr>
-          <w:rFonts w:cs="Segoe UI"/>
-        </w:rPr>
-        <w:t>Pro</w:t>
-      </w:r>
-      <w:r>
-        <w:rPr>
-          <w:rFonts w:cs="Segoe UI"/>
-        </w:rPr>
-        <w:t xml:space="preserve"> 2</w:t>
-      </w:r>
-      <w:proofErr w:type="gramEnd"/>
-      <w:r>
-        <w:rPr>
-          <w:rFonts w:cs="Segoe UI"/>
-        </w:rPr>
-        <w:t>.0</w:t>
+        <w:t>La API de Gemini, desarrollada por Google AI, provee acceso a la familia de modelos multimodales Gemini (ej. Gemini Pro</w:t>
+      </w:r>
+      <w:r>
+        <w:rPr>
+          <w:rFonts w:cs="Segoe UI"/>
+        </w:rPr>
+        <w:t xml:space="preserve"> 2.0</w:t>
       </w:r>
       <w:r>
         <w:rPr>
@@ -6112,7 +6102,15 @@
           <w:rFonts w:ascii="Segoe UI" w:hAnsi="Segoe UI" w:cs="Segoe UI"/>
           <w:lang w:val="es-ES"/>
         </w:rPr>
-        <w:t>Puede comprender contextos complejos, lo que es útil para explicar conceptos algorítmicos y estructuras de datos. Su capacidad para procesar imágenes o audio (aunque la API de texto sea la principal para este caso) podría abrir futuras posibilidades.</w:t>
+        <w:t xml:space="preserve">Puede comprender contextos complejos, lo que es útil para explicar conceptos algorítmicos y </w:t>
+      </w:r>
+      <w:r>
+        <w:rPr>
+          <w:rFonts w:ascii="Segoe UI" w:hAnsi="Segoe UI" w:cs="Segoe UI"/>
+          <w:lang w:val="es-ES"/>
+        </w:rPr>
+        <w:lastRenderedPageBreak/>
+        <w:t>estructuras de datos. Su capacidad para procesar imágenes o audio (aunque la API de texto sea la principal para este caso) podría abrir futuras posibilidades.</w:t>
       </w:r>
     </w:p>
     <w:p>
@@ -6169,7 +6167,6 @@
           <w:bCs/>
           <w:lang w:val="es-ES"/>
         </w:rPr>
-        <w:lastRenderedPageBreak/>
         <w:t xml:space="preserve">Escalabilidad y ecosistema Google: </w:t>
       </w:r>
       <w:r>
@@ -6457,6 +6454,7 @@
           <w:bCs/>
           <w:lang w:val="es-ES"/>
         </w:rPr>
+        <w:lastRenderedPageBreak/>
         <w:t xml:space="preserve">Alta especialización en código: </w:t>
       </w:r>
       <w:r>
@@ -6497,15 +6495,7 @@
           <w:rFonts w:ascii="Segoe UI" w:hAnsi="Segoe UI" w:cs="Segoe UI"/>
           <w:lang w:val="es-ES"/>
         </w:rPr>
-        <w:t xml:space="preserve">Podría ofrecer una mayor precisión y relevancia en tareas específicas de programación (por ejemplo, </w:t>
-      </w:r>
-      <w:r>
-        <w:rPr>
-          <w:rFonts w:ascii="Segoe UI" w:hAnsi="Segoe UI" w:cs="Segoe UI"/>
-          <w:lang w:val="es-ES"/>
-        </w:rPr>
-        <w:lastRenderedPageBreak/>
-        <w:t>identificar errores sutiles, explicar algoritmos complejos, o traducir fragmentos de código) en comparación con modelos más generalistas.</w:t>
+        <w:t>Podría ofrecer una mayor precisión y relevancia en tareas específicas de programación (por ejemplo, identificar errores sutiles, explicar algoritmos complejos, o traducir fragmentos de código) en comparación con modelos más generalistas.</w:t>
       </w:r>
     </w:p>
     <w:p>
@@ -7590,6 +7580,7 @@
                 <w:szCs w:val="20"/>
                 <w:lang w:val="en-US"/>
               </w:rPr>
+              <w:lastRenderedPageBreak/>
               <w:t xml:space="preserve">Personalized Feedback using NLP in ITS </w:t>
             </w:r>
           </w:p>
@@ -7723,7 +7714,6 @@
           <w:sz w:val="24"/>
           <w:szCs w:val="24"/>
         </w:rPr>
-        <w:lastRenderedPageBreak/>
         <w:t>Estado de la práctica</w:t>
       </w:r>
       <w:bookmarkEnd w:id="35"/>
@@ -7810,19 +7800,7 @@
         <w:rPr>
           <w:lang w:val="es-ES"/>
         </w:rPr>
-        <w:t xml:space="preserve">A </w:t>
-      </w:r>
-      <w:r>
-        <w:rPr>
-          <w:lang w:val="es-ES"/>
-        </w:rPr>
-        <w:t>continuación,</w:t>
-      </w:r>
-      <w:r>
-        <w:rPr>
-          <w:lang w:val="es-ES"/>
-        </w:rPr>
-        <w:t xml:space="preserve"> se describen las fases del proyecto, su duración estimada y las técnicas empleadas:</w:t>
+        <w:t>A continuación, se describen las fases del proyecto, su duración estimada y las técnicas empleadas:</w:t>
       </w:r>
     </w:p>
     <w:p>
@@ -7876,7 +7854,19 @@
         <w:rPr>
           <w:lang w:val="es-ES"/>
         </w:rPr>
-        <w:t xml:space="preserve"> 27 de mayo – 12 de junio</w:t>
+        <w:t xml:space="preserve"> 2</w:t>
+      </w:r>
+      <w:r>
+        <w:rPr>
+          <w:lang w:val="es-ES"/>
+        </w:rPr>
+        <w:t>9</w:t>
+      </w:r>
+      <w:r>
+        <w:rPr>
+          <w:lang w:val="es-ES"/>
+        </w:rPr>
+        <w:t xml:space="preserve"> de mayo – 12 de junio</w:t>
       </w:r>
     </w:p>
     <w:p>
@@ -7933,6 +7923,7 @@
         <w:rPr>
           <w:lang w:val="es-ES"/>
         </w:rPr>
+        <w:lastRenderedPageBreak/>
         <w:t>Diseño de wireframes y mockups en Figma</w:t>
       </w:r>
       <w:r>
@@ -7996,7 +7987,6 @@
         <w:rPr>
           <w:lang w:val="es-ES"/>
         </w:rPr>
-        <w:lastRenderedPageBreak/>
         <w:t>Implementación del sistema de autenticación en Django.</w:t>
       </w:r>
     </w:p>
@@ -8014,7 +8004,7 @@
           <w:lang w:val="es-ES"/>
         </w:rPr>
         <w:pict w14:anchorId="6D7DB176">
-          <v:rect id="_x0000_i1059" style="width:0;height:1.5pt" o:hralign="center" o:hrstd="t" o:hr="t" fillcolor="#a0a0a0" stroked="f"/>
+          <v:rect id="_x0000_i1025" style="width:0;height:1.5pt" o:hralign="center" o:hrstd="t" o:hr="t" fillcolor="#a0a0a0" stroked="f"/>
         </w:pict>
       </w:r>
     </w:p>
@@ -8171,7 +8161,7 @@
           <w:lang w:val="es-ES"/>
         </w:rPr>
         <w:pict w14:anchorId="0A0DE080">
-          <v:rect id="_x0000_i1050" style="width:0;height:1.5pt" o:hralign="center" o:hrstd="t" o:hr="t" fillcolor="#a0a0a0" stroked="f"/>
+          <v:rect id="_x0000_i1026" style="width:0;height:1.5pt" o:hralign="center" o:hrstd="t" o:hr="t" fillcolor="#a0a0a0" stroked="f"/>
         </w:pict>
       </w:r>
     </w:p>
@@ -8328,7 +8318,7 @@
           <w:lang w:val="es-ES"/>
         </w:rPr>
         <w:pict w14:anchorId="516A3FE1">
-          <v:rect id="_x0000_i1051" style="width:0;height:1.5pt" o:hralign="center" o:hrstd="t" o:hr="t" fillcolor="#a0a0a0" stroked="f"/>
+          <v:rect id="_x0000_i1027" style="width:0;height:1.5pt" o:hralign="center" o:hrstd="t" o:hr="t" fillcolor="#a0a0a0" stroked="f"/>
         </w:pict>
       </w:r>
     </w:p>
@@ -8372,6 +8362,7 @@
           <w:bCs/>
           <w:lang w:val="es-ES"/>
         </w:rPr>
+        <w:lastRenderedPageBreak/>
         <w:t>Duración:</w:t>
       </w:r>
       <w:r>
@@ -8441,7 +8432,6 @@
         <w:rPr>
           <w:lang w:val="es-ES"/>
         </w:rPr>
-        <w:lastRenderedPageBreak/>
         <w:t>Pruebas funcionales con usuarios controlados.</w:t>
       </w:r>
     </w:p>
@@ -8478,7 +8468,7 @@
           <w:lang w:val="es-ES"/>
         </w:rPr>
         <w:pict w14:anchorId="7421691C">
-          <v:rect id="_x0000_i1052" style="width:0;height:1.5pt" o:hralign="center" o:hrstd="t" o:hr="t" fillcolor="#a0a0a0" stroked="f"/>
+          <v:rect id="_x0000_i1028" style="width:0;height:1.5pt" o:hralign="center" o:hrstd="t" o:hr="t" fillcolor="#a0a0a0" stroked="f"/>
         </w:pict>
       </w:r>
     </w:p>
@@ -8499,7 +8489,23 @@
           <w:bCs/>
           <w:lang w:val="es-ES"/>
         </w:rPr>
-        <w:t>Fase 5: Pruebas, documentación y despliegue</w:t>
+        <w:t xml:space="preserve">Fase 5: </w:t>
+      </w:r>
+      <w:r>
+        <w:rPr>
+          <w:b/>
+          <w:bCs/>
+          <w:lang w:val="es-ES"/>
+        </w:rPr>
+        <w:t>D</w:t>
+      </w:r>
+      <w:r>
+        <w:rPr>
+          <w:b/>
+          <w:bCs/>
+          <w:lang w:val="es-ES"/>
+        </w:rPr>
+        <w:t>ocumentación y despliegue</w:t>
       </w:r>
     </w:p>
     <w:p>
@@ -8735,6 +8741,7 @@
         <w:rPr>
           <w:rFonts w:cs="Segoe UI"/>
         </w:rPr>
+        <w:lastRenderedPageBreak/>
         <w:t>Conclusiones y futuro trabajo</w:t>
       </w:r>
       <w:bookmarkEnd w:id="42"/>
@@ -8766,7 +8773,6 @@
         <w:rPr>
           <w:rFonts w:cs="Segoe UI"/>
         </w:rPr>
-        <w:lastRenderedPageBreak/>
         <w:t>Anexos</w:t>
       </w:r>
       <w:bookmarkEnd w:id="44"/>
@@ -8901,7 +8907,6 @@
       <w:bookmarkStart w:id="46" w:name="_Toc193930337"/>
       <w:bookmarkStart w:id="47" w:name="_Toc199197738"/>
       <w:r>
-        <w:lastRenderedPageBreak/>
         <w:t>Referencias bibliográficas</w:t>
       </w:r>
       <w:bookmarkEnd w:id="46"/>
@@ -9096,43 +9101,7 @@
           <w:iCs/>
           <w:lang w:val="es-ES"/>
         </w:rPr>
-        <w:t xml:space="preserve">“Queremos que Cali se convierta en un </w:t>
-      </w:r>
-      <w:proofErr w:type="gramStart"/>
-      <w:r>
-        <w:rPr>
-          <w:i/>
-          <w:iCs/>
-          <w:lang w:val="es-ES"/>
-        </w:rPr>
-        <w:t>hub</w:t>
-      </w:r>
-      <w:proofErr w:type="gramEnd"/>
-      <w:r>
-        <w:rPr>
-          <w:i/>
-          <w:iCs/>
-          <w:lang w:val="es-ES"/>
-        </w:rPr>
-        <w:t xml:space="preserve"> de Inteligencia Artificial”: </w:t>
-      </w:r>
-      <w:proofErr w:type="gramStart"/>
-      <w:r>
-        <w:rPr>
-          <w:i/>
-          <w:iCs/>
-          <w:lang w:val="es-ES"/>
-        </w:rPr>
-        <w:t>Ministro</w:t>
-      </w:r>
-      <w:proofErr w:type="gramEnd"/>
-      <w:r>
-        <w:rPr>
-          <w:i/>
-          <w:iCs/>
-          <w:lang w:val="es-ES"/>
-        </w:rPr>
-        <w:t xml:space="preserve"> </w:t>
+        <w:t xml:space="preserve">“Queremos que Cali se convierta en un hub de Inteligencia Artificial”: Ministro </w:t>
       </w:r>
       <w:r>
         <w:rPr>
@@ -9474,28 +9443,13 @@
         <w:rPr>
           <w:lang w:val="es-CO"/>
         </w:rPr>
-        <w:lastRenderedPageBreak/>
         <w:t xml:space="preserve">Banjade, R., Oli, P., Tamang, L. J., &amp; Rus, V. (2022). </w:t>
       </w:r>
       <w:r>
         <w:rPr>
           <w:lang w:val="en-US"/>
         </w:rPr>
-        <w:t xml:space="preserve">Preliminary Experiments with Transformer based Approaches </w:t>
-      </w:r>
-      <w:proofErr w:type="gramStart"/>
-      <w:r>
-        <w:rPr>
-          <w:lang w:val="en-US"/>
-        </w:rPr>
-        <w:t>To</w:t>
-      </w:r>
-      <w:proofErr w:type="gramEnd"/>
-      <w:r>
-        <w:rPr>
-          <w:lang w:val="en-US"/>
-        </w:rPr>
-        <w:t xml:space="preserve"> Automatically Inferring Domain Models from Textbooks. </w:t>
+        <w:t>Preliminary Experiments with Transformer based Approaches To Automatically Inferring Domain Models from Textbooks. </w:t>
       </w:r>
       <w:r>
         <w:rPr>
@@ -9503,25 +9457,7 @@
           <w:iCs/>
           <w:lang w:val="en-US"/>
         </w:rPr>
-        <w:t xml:space="preserve">Zenodo (CERN European Organization </w:t>
-      </w:r>
-      <w:proofErr w:type="gramStart"/>
-      <w:r>
-        <w:rPr>
-          <w:i/>
-          <w:iCs/>
-          <w:lang w:val="en-US"/>
-        </w:rPr>
-        <w:t>For</w:t>
-      </w:r>
-      <w:proofErr w:type="gramEnd"/>
-      <w:r>
-        <w:rPr>
-          <w:i/>
-          <w:iCs/>
-          <w:lang w:val="en-US"/>
-        </w:rPr>
-        <w:t xml:space="preserve"> Nuclear Research)</w:t>
+        <w:t>Zenodo (CERN European Organization For Nuclear Research)</w:t>
       </w:r>
       <w:r>
         <w:rPr>
@@ -9568,25 +9504,7 @@
           <w:iCs/>
           <w:lang w:val="en-US"/>
         </w:rPr>
-        <w:t xml:space="preserve">Perspective Expert insights on a timely policy issue Artificial Intelligence Applications to Support K-12 Teachers and Teaching </w:t>
-      </w:r>
-      <w:proofErr w:type="gramStart"/>
-      <w:r>
-        <w:rPr>
-          <w:i/>
-          <w:iCs/>
-          <w:lang w:val="en-US"/>
-        </w:rPr>
-        <w:t>A</w:t>
-      </w:r>
-      <w:proofErr w:type="gramEnd"/>
-      <w:r>
-        <w:rPr>
-          <w:i/>
-          <w:iCs/>
-          <w:lang w:val="en-US"/>
-        </w:rPr>
-        <w:t xml:space="preserve"> Review of Promising Applications, Opportunities, and Challenges</w:t>
+        <w:t>Perspective Expert insights on a timely policy issue Artificial Intelligence Applications to Support K-12 Teachers and Teaching A Review of Promising Applications, Opportunities, and Challenges</w:t>
       </w:r>
       <w:r>
         <w:rPr>
@@ -9865,21 +9783,12 @@
           <w:lang w:val="en-US"/>
         </w:rPr>
       </w:pPr>
-      <w:proofErr w:type="spellStart"/>
       <w:r>
         <w:rPr>
           <w:rFonts w:ascii="Segoe UI" w:hAnsi="Segoe UI" w:cs="Segoe UI"/>
           <w:lang w:val="en-US"/>
         </w:rPr>
-        <w:t>SciMAT</w:t>
-      </w:r>
-      <w:proofErr w:type="spellEnd"/>
-      <w:r>
-        <w:rPr>
-          <w:rFonts w:ascii="Segoe UI" w:hAnsi="Segoe UI" w:cs="Segoe UI"/>
-          <w:lang w:val="en-US"/>
-        </w:rPr>
-        <w:t xml:space="preserve">:  </w:t>
+        <w:t xml:space="preserve">SciMAT:  </w:t>
       </w:r>
       <w:hyperlink r:id="rId24">
         <w:r>
@@ -9901,7 +9810,6 @@
       <w:bookmarkStart w:id="50" w:name="_Toc193930340"/>
       <w:bookmarkStart w:id="51" w:name="_Toc199197740"/>
       <w:r>
-        <w:lastRenderedPageBreak/>
         <w:t>¿Gestores bibliográficos?</w:t>
       </w:r>
       <w:bookmarkEnd w:id="50"/>
@@ -15933,6 +15841,7 @@
   <w:style w:type="character" w:default="1" w:styleId="Fuentedeprrafopredeter">
     <w:name w:val="Default Paragraph Font"/>
     <w:uiPriority w:val="1"/>
+    <w:semiHidden/>
     <w:unhideWhenUsed/>
   </w:style>
   <w:style w:type="table" w:default="1" w:styleId="Tablanormal">
@@ -16654,10 +16563,12 @@
     <w:rsid w:val="00751050"/>
     <w:rsid w:val="0081404A"/>
     <w:rsid w:val="008545F7"/>
+    <w:rsid w:val="00861B8D"/>
     <w:rsid w:val="00937E65"/>
     <w:rsid w:val="009836DD"/>
     <w:rsid w:val="00AE25F1"/>
     <w:rsid w:val="00DA5E84"/>
+    <w:rsid w:val="00E805B9"/>
   </w:rsids>
   <m:mathPr>
     <m:mathFont m:val="Cambria Math"/>

</xml_diff>